<commit_message>
Fixed errors in lab instructions
</commit_message>
<xml_diff>
--- a/Labs/Lab04/Lab4A_Instructions_AdaptiveLayout_CS235IM.docx
+++ b/Labs/Lab04/Lab4A_Instructions_AdaptiveLayout_CS235IM.docx
@@ -14,6 +14,8 @@
           <w:szCs w:val="28"/>
         </w:rPr>
       </w:pPr>
+      <w:bookmarkStart w:id="0" w:name="_GoBack"/>
+      <w:bookmarkEnd w:id="0"/>
       <w:r>
         <w:rPr>
           <w:b/>
@@ -68,28 +70,12 @@
           <w:lang w:val="en-US"/>
         </w:rPr>
       </w:pPr>
-      <w:proofErr w:type="spellStart"/>
       <w:r>
         <w:rPr>
           <w:lang w:val="en-US"/>
         </w:rPr>
-        <w:t>wCompact</w:t>
-      </w:r>
-      <w:proofErr w:type="spellEnd"/>
-      <w:r>
-        <w:rPr>
-          <w:lang w:val="en-US"/>
-        </w:rPr>
-        <w:t xml:space="preserve">, </w:t>
-      </w:r>
-      <w:proofErr w:type="spellStart"/>
-      <w:r>
-        <w:rPr>
-          <w:lang w:val="en-US"/>
-        </w:rPr>
-        <w:t>hCompact</w:t>
-      </w:r>
-      <w:proofErr w:type="spellEnd"/>
+        <w:t>wCompact, hCompact</w:t>
+      </w:r>
     </w:p>
     <w:p>
       <w:pPr>
@@ -107,28 +93,12 @@
           <w:lang w:val="en-US"/>
         </w:rPr>
       </w:pPr>
-      <w:proofErr w:type="spellStart"/>
       <w:r>
         <w:rPr>
           <w:lang w:val="en-US"/>
         </w:rPr>
-        <w:t>wRegular</w:t>
-      </w:r>
-      <w:proofErr w:type="spellEnd"/>
-      <w:r>
-        <w:rPr>
-          <w:lang w:val="en-US"/>
-        </w:rPr>
-        <w:t xml:space="preserve">, </w:t>
-      </w:r>
-      <w:proofErr w:type="spellStart"/>
-      <w:r>
-        <w:rPr>
-          <w:lang w:val="en-US"/>
-        </w:rPr>
-        <w:t>hCompact</w:t>
-      </w:r>
-      <w:proofErr w:type="spellEnd"/>
+        <w:t>wRegular, hCompact</w:t>
+      </w:r>
     </w:p>
     <w:p>
       <w:pPr>
@@ -146,28 +116,12 @@
           <w:lang w:val="en-US"/>
         </w:rPr>
       </w:pPr>
-      <w:proofErr w:type="spellStart"/>
       <w:r>
         <w:rPr>
           <w:lang w:val="en-US"/>
         </w:rPr>
-        <w:t>wCompact</w:t>
-      </w:r>
-      <w:proofErr w:type="spellEnd"/>
-      <w:r>
-        <w:rPr>
-          <w:lang w:val="en-US"/>
-        </w:rPr>
-        <w:t xml:space="preserve">, </w:t>
-      </w:r>
-      <w:proofErr w:type="spellStart"/>
-      <w:r>
-        <w:rPr>
-          <w:lang w:val="en-US"/>
-        </w:rPr>
-        <w:t>hRegular</w:t>
-      </w:r>
-      <w:proofErr w:type="spellEnd"/>
+        <w:t>wCompact, hRegular</w:t>
+      </w:r>
     </w:p>
     <w:p>
       <w:pPr>
@@ -185,26 +139,11 @@
           <w:lang w:val="en-US"/>
         </w:rPr>
       </w:pPr>
-      <w:proofErr w:type="spellStart"/>
       <w:r>
         <w:rPr>
           <w:lang w:val="en-US"/>
         </w:rPr>
-        <w:t>wRegular</w:t>
-      </w:r>
-      <w:proofErr w:type="spellEnd"/>
-      <w:r>
-        <w:rPr>
-          <w:lang w:val="en-US"/>
-        </w:rPr>
-        <w:t xml:space="preserve">, </w:t>
-      </w:r>
-      <w:proofErr w:type="spellStart"/>
-      <w:r>
-        <w:rPr>
-          <w:lang w:val="en-US"/>
-        </w:rPr>
-        <w:t>hRegula</w:t>
+        <w:t>wRegular, hRegula</w:t>
       </w:r>
       <w:r>
         <w:rPr>
@@ -214,7 +153,6 @@
         </w:rPr>
         <w:t>r</w:t>
       </w:r>
-      <w:proofErr w:type="spellEnd"/>
     </w:p>
     <w:p>
       <w:pPr>
@@ -279,119 +217,47 @@
       <w:r>
         <w:t>C</w:t>
       </w:r>
-      <w:proofErr w:type="spellStart"/>
       <w:r>
         <w:rPr>
           <w:lang w:val="en-US"/>
         </w:rPr>
-        <w:t>hoos</w:t>
-      </w:r>
-      <w:bookmarkStart w:id="0" w:name="_GoBack"/>
-      <w:bookmarkEnd w:id="0"/>
+        <w:t>hoose one of the apps you made in the previous two labs (</w:t>
+      </w:r>
       <w:r>
         <w:rPr>
           <w:lang w:val="en-US"/>
         </w:rPr>
-        <w:t>e</w:t>
-      </w:r>
-      <w:proofErr w:type="spellEnd"/>
+        <w:t xml:space="preserve">Tip </w:t>
+      </w:r>
       <w:r>
         <w:rPr>
           <w:lang w:val="en-US"/>
         </w:rPr>
-        <w:t xml:space="preserve"> one of the apps you made in the previous two labs (</w:t>
+        <w:t>Calculator</w:t>
       </w:r>
       <w:r>
         <w:rPr>
           <w:lang w:val="en-US"/>
         </w:rPr>
-        <w:t xml:space="preserve">the </w:t>
+        <w:t>,</w:t>
       </w:r>
       <w:r>
         <w:rPr>
           <w:lang w:val="en-US"/>
         </w:rPr>
-        <w:t>Calculator</w:t>
+        <w:t xml:space="preserve"> </w:t>
       </w:r>
       <w:r>
         <w:rPr>
           <w:lang w:val="en-US"/>
         </w:rPr>
-        <w:t>,</w:t>
+        <w:t>or Tic-Tac-Toe</w:t>
       </w:r>
       <w:r>
         <w:rPr>
           <w:lang w:val="en-US"/>
         </w:rPr>
-        <w:t xml:space="preserve"> </w:t>
-      </w:r>
-      <w:r>
-        <w:rPr>
-          <w:lang w:val="en-US"/>
-        </w:rPr>
-        <w:t>or Tip Calculator</w:t>
-      </w:r>
-      <w:r>
-        <w:rPr>
-          <w:lang w:val="en-US"/>
-        </w:rPr>
-        <w:t xml:space="preserve">) and modify the layout of the UI so that it has a pleasing appearance on all device sizes in both portrait and landscape orientations. This means that it will adapt to all four size class combinations. You can do this without creating four different layouts by using </w:t>
-      </w:r>
-      <w:proofErr w:type="spellStart"/>
-      <w:r>
-        <w:rPr>
-          <w:lang w:val="en-US"/>
-        </w:rPr>
-        <w:t>wAny</w:t>
-      </w:r>
-      <w:proofErr w:type="spellEnd"/>
-      <w:r>
-        <w:rPr>
-          <w:lang w:val="en-US"/>
-        </w:rPr>
-        <w:t xml:space="preserve"> and/or </w:t>
-      </w:r>
-      <w:proofErr w:type="spellStart"/>
-      <w:r>
-        <w:rPr>
-          <w:lang w:val="en-US"/>
-        </w:rPr>
-        <w:t>hAny</w:t>
-      </w:r>
-      <w:proofErr w:type="spellEnd"/>
-      <w:r>
-        <w:rPr>
-          <w:lang w:val="en-US"/>
-        </w:rPr>
-        <w:t xml:space="preserve"> in appropriate places. Where you use </w:t>
-      </w:r>
-      <w:proofErr w:type="spellStart"/>
-      <w:r>
-        <w:rPr>
-          <w:lang w:val="en-US"/>
-        </w:rPr>
-        <w:t>wAny</w:t>
-      </w:r>
-      <w:proofErr w:type="spellEnd"/>
-      <w:r>
-        <w:rPr>
-          <w:lang w:val="en-US"/>
-        </w:rPr>
-        <w:t xml:space="preserve"> or </w:t>
-      </w:r>
-      <w:proofErr w:type="spellStart"/>
-      <w:r>
-        <w:rPr>
-          <w:lang w:val="en-US"/>
-        </w:rPr>
-        <w:t>hAny</w:t>
-      </w:r>
-      <w:proofErr w:type="spellEnd"/>
-      <w:r>
-        <w:rPr>
-          <w:lang w:val="en-US"/>
-        </w:rPr>
-        <w:t xml:space="preserve"> will depend on how you design your layouts. Here are the specific requirements for this lab assignment:</w:t>
+        <w:t>) and modify the layout of the UI so that it has a pleasing appearance on all device sizes in both portrait and landscape orientations. This means that it will adapt to all four size class combinations. You can do this without creating four different layouts by using wAny and/or hAny in appropriate places. Where you use wAny or hAny will depend on how you design your layouts. Here are the specific requirements for this lab assignment:</w:t>
       </w:r>
     </w:p>
     <w:p>
@@ -427,23 +293,7 @@
         <w:t xml:space="preserve"> least</w:t>
       </w:r>
       <w:r>
-        <w:t xml:space="preserve"> two layouts: a base layout for </w:t>
-      </w:r>
-      <w:proofErr w:type="spellStart"/>
-      <w:r>
-        <w:t>wAny</w:t>
-      </w:r>
-      <w:proofErr w:type="spellEnd"/>
-      <w:r>
-        <w:t xml:space="preserve">, </w:t>
-      </w:r>
-      <w:proofErr w:type="spellStart"/>
-      <w:r>
-        <w:t>hAny</w:t>
-      </w:r>
-      <w:proofErr w:type="spellEnd"/>
-      <w:r>
-        <w:t>, and at least one additional one.</w:t>
+        <w:t xml:space="preserve"> two layouts: a base layout for wAny, hAny, and at least one additional one.</w:t>
       </w:r>
       <w:r>
         <w:t xml:space="preserve"> (It might be easier to use more than two sets of size classes)</w:t>
@@ -610,7 +460,6 @@
         </w:rPr>
         <w:t xml:space="preserve"> and </w:t>
       </w:r>
-      <w:proofErr w:type="spellStart"/>
       <w:r>
         <w:rPr>
           <w:rFonts w:eastAsia="Times New Roman" w:cs="Arial"/>
@@ -618,7 +467,6 @@
         </w:rPr>
         <w:t>obj</w:t>
       </w:r>
-      <w:proofErr w:type="spellEnd"/>
       <w:r>
         <w:rPr>
           <w:rFonts w:eastAsia="Times New Roman" w:cs="Arial"/>
@@ -1086,15 +934,25 @@
         <w:smallCaps w:val="0"/>
         <w:strike w:val="0"/>
         <w:dstrike w:val="0"/>
-        <w:outline w:val="0"/>
-        <w:emboss w:val="0"/>
-        <w:imprint w:val="0"/>
         <w:spacing w:val="0"/>
         <w:w w:val="100"/>
         <w:kern w:val="0"/>
         <w:position w:val="0"/>
         <w:highlight w:val="none"/>
         <w:vertAlign w:val="baseline"/>
+        <w14:shadow w14:blurRad="0" w14:dist="0" w14:dir="0" w14:sx="0" w14:sy="0" w14:kx="0" w14:ky="0" w14:algn="none">
+          <w14:srgbClr w14:val="000000"/>
+        </w14:shadow>
+        <w14:textOutline w14:w="0" w14:cap="rnd" w14:cmpd="sng" w14:algn="ctr">
+          <w14:noFill/>
+          <w14:prstDash w14:val="solid"/>
+          <w14:bevel/>
+        </w14:textOutline>
+        <w14:textFill>
+          <w14:solidFill>
+            <w14:srgbClr w14:val="000000"/>
+          </w14:solidFill>
+        </w14:textFill>
       </w:rPr>
     </w:lvl>
     <w:lvl w:ilvl="1" w:tplc="E28CA9EA">
@@ -1115,15 +973,25 @@
         <w:smallCaps w:val="0"/>
         <w:strike w:val="0"/>
         <w:dstrike w:val="0"/>
-        <w:outline w:val="0"/>
-        <w:emboss w:val="0"/>
-        <w:imprint w:val="0"/>
         <w:spacing w:val="0"/>
         <w:w w:val="100"/>
         <w:kern w:val="0"/>
         <w:position w:val="0"/>
         <w:highlight w:val="none"/>
         <w:vertAlign w:val="baseline"/>
+        <w14:shadow w14:blurRad="0" w14:dist="0" w14:dir="0" w14:sx="0" w14:sy="0" w14:kx="0" w14:ky="0" w14:algn="none">
+          <w14:srgbClr w14:val="000000"/>
+        </w14:shadow>
+        <w14:textOutline w14:w="0" w14:cap="rnd" w14:cmpd="sng" w14:algn="ctr">
+          <w14:noFill/>
+          <w14:prstDash w14:val="solid"/>
+          <w14:bevel/>
+        </w14:textOutline>
+        <w14:textFill>
+          <w14:solidFill>
+            <w14:srgbClr w14:val="000000"/>
+          </w14:solidFill>
+        </w14:textFill>
       </w:rPr>
     </w:lvl>
     <w:lvl w:ilvl="2" w:tplc="200EF958">
@@ -1144,15 +1012,25 @@
         <w:smallCaps w:val="0"/>
         <w:strike w:val="0"/>
         <w:dstrike w:val="0"/>
-        <w:outline w:val="0"/>
-        <w:emboss w:val="0"/>
-        <w:imprint w:val="0"/>
         <w:spacing w:val="0"/>
         <w:w w:val="100"/>
         <w:kern w:val="0"/>
         <w:position w:val="0"/>
         <w:highlight w:val="none"/>
         <w:vertAlign w:val="baseline"/>
+        <w14:shadow w14:blurRad="0" w14:dist="0" w14:dir="0" w14:sx="0" w14:sy="0" w14:kx="0" w14:ky="0" w14:algn="none">
+          <w14:srgbClr w14:val="000000"/>
+        </w14:shadow>
+        <w14:textOutline w14:w="0" w14:cap="rnd" w14:cmpd="sng" w14:algn="ctr">
+          <w14:noFill/>
+          <w14:prstDash w14:val="solid"/>
+          <w14:bevel/>
+        </w14:textOutline>
+        <w14:textFill>
+          <w14:solidFill>
+            <w14:srgbClr w14:val="000000"/>
+          </w14:solidFill>
+        </w14:textFill>
       </w:rPr>
     </w:lvl>
     <w:lvl w:ilvl="3" w:tplc="6BE49AEA">
@@ -1173,15 +1051,25 @@
         <w:smallCaps w:val="0"/>
         <w:strike w:val="0"/>
         <w:dstrike w:val="0"/>
-        <w:outline w:val="0"/>
-        <w:emboss w:val="0"/>
-        <w:imprint w:val="0"/>
         <w:spacing w:val="0"/>
         <w:w w:val="100"/>
         <w:kern w:val="0"/>
         <w:position w:val="0"/>
         <w:highlight w:val="none"/>
         <w:vertAlign w:val="baseline"/>
+        <w14:shadow w14:blurRad="0" w14:dist="0" w14:dir="0" w14:sx="0" w14:sy="0" w14:kx="0" w14:ky="0" w14:algn="none">
+          <w14:srgbClr w14:val="000000"/>
+        </w14:shadow>
+        <w14:textOutline w14:w="0" w14:cap="rnd" w14:cmpd="sng" w14:algn="ctr">
+          <w14:noFill/>
+          <w14:prstDash w14:val="solid"/>
+          <w14:bevel/>
+        </w14:textOutline>
+        <w14:textFill>
+          <w14:solidFill>
+            <w14:srgbClr w14:val="000000"/>
+          </w14:solidFill>
+        </w14:textFill>
       </w:rPr>
     </w:lvl>
     <w:lvl w:ilvl="4" w:tplc="AF560D24">
@@ -1202,15 +1090,25 @@
         <w:smallCaps w:val="0"/>
         <w:strike w:val="0"/>
         <w:dstrike w:val="0"/>
-        <w:outline w:val="0"/>
-        <w:emboss w:val="0"/>
-        <w:imprint w:val="0"/>
         <w:spacing w:val="0"/>
         <w:w w:val="100"/>
         <w:kern w:val="0"/>
         <w:position w:val="0"/>
         <w:highlight w:val="none"/>
         <w:vertAlign w:val="baseline"/>
+        <w14:shadow w14:blurRad="0" w14:dist="0" w14:dir="0" w14:sx="0" w14:sy="0" w14:kx="0" w14:ky="0" w14:algn="none">
+          <w14:srgbClr w14:val="000000"/>
+        </w14:shadow>
+        <w14:textOutline w14:w="0" w14:cap="rnd" w14:cmpd="sng" w14:algn="ctr">
+          <w14:noFill/>
+          <w14:prstDash w14:val="solid"/>
+          <w14:bevel/>
+        </w14:textOutline>
+        <w14:textFill>
+          <w14:solidFill>
+            <w14:srgbClr w14:val="000000"/>
+          </w14:solidFill>
+        </w14:textFill>
       </w:rPr>
     </w:lvl>
     <w:lvl w:ilvl="5" w:tplc="935488CA">
@@ -1231,15 +1129,25 @@
         <w:smallCaps w:val="0"/>
         <w:strike w:val="0"/>
         <w:dstrike w:val="0"/>
-        <w:outline w:val="0"/>
-        <w:emboss w:val="0"/>
-        <w:imprint w:val="0"/>
         <w:spacing w:val="0"/>
         <w:w w:val="100"/>
         <w:kern w:val="0"/>
         <w:position w:val="0"/>
         <w:highlight w:val="none"/>
         <w:vertAlign w:val="baseline"/>
+        <w14:shadow w14:blurRad="0" w14:dist="0" w14:dir="0" w14:sx="0" w14:sy="0" w14:kx="0" w14:ky="0" w14:algn="none">
+          <w14:srgbClr w14:val="000000"/>
+        </w14:shadow>
+        <w14:textOutline w14:w="0" w14:cap="rnd" w14:cmpd="sng" w14:algn="ctr">
+          <w14:noFill/>
+          <w14:prstDash w14:val="solid"/>
+          <w14:bevel/>
+        </w14:textOutline>
+        <w14:textFill>
+          <w14:solidFill>
+            <w14:srgbClr w14:val="000000"/>
+          </w14:solidFill>
+        </w14:textFill>
       </w:rPr>
     </w:lvl>
     <w:lvl w:ilvl="6" w:tplc="3800C0C8">
@@ -1260,15 +1168,25 @@
         <w:smallCaps w:val="0"/>
         <w:strike w:val="0"/>
         <w:dstrike w:val="0"/>
-        <w:outline w:val="0"/>
-        <w:emboss w:val="0"/>
-        <w:imprint w:val="0"/>
         <w:spacing w:val="0"/>
         <w:w w:val="100"/>
         <w:kern w:val="0"/>
         <w:position w:val="0"/>
         <w:highlight w:val="none"/>
         <w:vertAlign w:val="baseline"/>
+        <w14:shadow w14:blurRad="0" w14:dist="0" w14:dir="0" w14:sx="0" w14:sy="0" w14:kx="0" w14:ky="0" w14:algn="none">
+          <w14:srgbClr w14:val="000000"/>
+        </w14:shadow>
+        <w14:textOutline w14:w="0" w14:cap="rnd" w14:cmpd="sng" w14:algn="ctr">
+          <w14:noFill/>
+          <w14:prstDash w14:val="solid"/>
+          <w14:bevel/>
+        </w14:textOutline>
+        <w14:textFill>
+          <w14:solidFill>
+            <w14:srgbClr w14:val="000000"/>
+          </w14:solidFill>
+        </w14:textFill>
       </w:rPr>
     </w:lvl>
     <w:lvl w:ilvl="7" w:tplc="3DCE7B8A">
@@ -1289,15 +1207,25 @@
         <w:smallCaps w:val="0"/>
         <w:strike w:val="0"/>
         <w:dstrike w:val="0"/>
-        <w:outline w:val="0"/>
-        <w:emboss w:val="0"/>
-        <w:imprint w:val="0"/>
         <w:spacing w:val="0"/>
         <w:w w:val="100"/>
         <w:kern w:val="0"/>
         <w:position w:val="0"/>
         <w:highlight w:val="none"/>
         <w:vertAlign w:val="baseline"/>
+        <w14:shadow w14:blurRad="0" w14:dist="0" w14:dir="0" w14:sx="0" w14:sy="0" w14:kx="0" w14:ky="0" w14:algn="none">
+          <w14:srgbClr w14:val="000000"/>
+        </w14:shadow>
+        <w14:textOutline w14:w="0" w14:cap="rnd" w14:cmpd="sng" w14:algn="ctr">
+          <w14:noFill/>
+          <w14:prstDash w14:val="solid"/>
+          <w14:bevel/>
+        </w14:textOutline>
+        <w14:textFill>
+          <w14:solidFill>
+            <w14:srgbClr w14:val="000000"/>
+          </w14:solidFill>
+        </w14:textFill>
       </w:rPr>
     </w:lvl>
     <w:lvl w:ilvl="8" w:tplc="CB587B90">
@@ -1318,15 +1246,25 @@
         <w:smallCaps w:val="0"/>
         <w:strike w:val="0"/>
         <w:dstrike w:val="0"/>
-        <w:outline w:val="0"/>
-        <w:emboss w:val="0"/>
-        <w:imprint w:val="0"/>
         <w:spacing w:val="0"/>
         <w:w w:val="100"/>
         <w:kern w:val="0"/>
         <w:position w:val="0"/>
         <w:highlight w:val="none"/>
         <w:vertAlign w:val="baseline"/>
+        <w14:shadow w14:blurRad="0" w14:dist="0" w14:dir="0" w14:sx="0" w14:sy="0" w14:kx="0" w14:ky="0" w14:algn="none">
+          <w14:srgbClr w14:val="000000"/>
+        </w14:shadow>
+        <w14:textOutline w14:w="0" w14:cap="rnd" w14:cmpd="sng" w14:algn="ctr">
+          <w14:noFill/>
+          <w14:prstDash w14:val="solid"/>
+          <w14:bevel/>
+        </w14:textOutline>
+        <w14:textFill>
+          <w14:solidFill>
+            <w14:srgbClr w14:val="000000"/>
+          </w14:solidFill>
+        </w14:textFill>
       </w:rPr>
     </w:lvl>
   </w:abstractNum>
@@ -1585,15 +1523,25 @@
         <w:smallCaps w:val="0"/>
         <w:strike w:val="0"/>
         <w:dstrike w:val="0"/>
-        <w:outline w:val="0"/>
-        <w:emboss w:val="0"/>
-        <w:imprint w:val="0"/>
         <w:spacing w:val="0"/>
         <w:w w:val="100"/>
         <w:kern w:val="0"/>
         <w:position w:val="0"/>
         <w:highlight w:val="none"/>
         <w:vertAlign w:val="baseline"/>
+        <w14:shadow w14:blurRad="0" w14:dist="0" w14:dir="0" w14:sx="0" w14:sy="0" w14:kx="0" w14:ky="0" w14:algn="none">
+          <w14:srgbClr w14:val="000000"/>
+        </w14:shadow>
+        <w14:textOutline w14:w="0" w14:cap="rnd" w14:cmpd="sng" w14:algn="ctr">
+          <w14:noFill/>
+          <w14:prstDash w14:val="solid"/>
+          <w14:bevel/>
+        </w14:textOutline>
+        <w14:textFill>
+          <w14:solidFill>
+            <w14:srgbClr w14:val="000000"/>
+          </w14:solidFill>
+        </w14:textFill>
       </w:rPr>
     </w:lvl>
     <w:lvl w:ilvl="1" w:tplc="87428A08">
@@ -1614,15 +1562,25 @@
         <w:smallCaps w:val="0"/>
         <w:strike w:val="0"/>
         <w:dstrike w:val="0"/>
-        <w:outline w:val="0"/>
-        <w:emboss w:val="0"/>
-        <w:imprint w:val="0"/>
         <w:spacing w:val="0"/>
         <w:w w:val="100"/>
         <w:kern w:val="0"/>
         <w:position w:val="0"/>
         <w:highlight w:val="none"/>
         <w:vertAlign w:val="baseline"/>
+        <w14:shadow w14:blurRad="0" w14:dist="0" w14:dir="0" w14:sx="0" w14:sy="0" w14:kx="0" w14:ky="0" w14:algn="none">
+          <w14:srgbClr w14:val="000000"/>
+        </w14:shadow>
+        <w14:textOutline w14:w="0" w14:cap="rnd" w14:cmpd="sng" w14:algn="ctr">
+          <w14:noFill/>
+          <w14:prstDash w14:val="solid"/>
+          <w14:bevel/>
+        </w14:textOutline>
+        <w14:textFill>
+          <w14:solidFill>
+            <w14:srgbClr w14:val="000000"/>
+          </w14:solidFill>
+        </w14:textFill>
       </w:rPr>
     </w:lvl>
     <w:lvl w:ilvl="2" w:tplc="F61E7430">
@@ -1643,15 +1601,25 @@
         <w:smallCaps w:val="0"/>
         <w:strike w:val="0"/>
         <w:dstrike w:val="0"/>
-        <w:outline w:val="0"/>
-        <w:emboss w:val="0"/>
-        <w:imprint w:val="0"/>
         <w:spacing w:val="0"/>
         <w:w w:val="100"/>
         <w:kern w:val="0"/>
         <w:position w:val="0"/>
         <w:highlight w:val="none"/>
         <w:vertAlign w:val="baseline"/>
+        <w14:shadow w14:blurRad="0" w14:dist="0" w14:dir="0" w14:sx="0" w14:sy="0" w14:kx="0" w14:ky="0" w14:algn="none">
+          <w14:srgbClr w14:val="000000"/>
+        </w14:shadow>
+        <w14:textOutline w14:w="0" w14:cap="rnd" w14:cmpd="sng" w14:algn="ctr">
+          <w14:noFill/>
+          <w14:prstDash w14:val="solid"/>
+          <w14:bevel/>
+        </w14:textOutline>
+        <w14:textFill>
+          <w14:solidFill>
+            <w14:srgbClr w14:val="000000"/>
+          </w14:solidFill>
+        </w14:textFill>
       </w:rPr>
     </w:lvl>
     <w:lvl w:ilvl="3" w:tplc="B4409FE2">
@@ -1672,15 +1640,25 @@
         <w:smallCaps w:val="0"/>
         <w:strike w:val="0"/>
         <w:dstrike w:val="0"/>
-        <w:outline w:val="0"/>
-        <w:emboss w:val="0"/>
-        <w:imprint w:val="0"/>
         <w:spacing w:val="0"/>
         <w:w w:val="100"/>
         <w:kern w:val="0"/>
         <w:position w:val="0"/>
         <w:highlight w:val="none"/>
         <w:vertAlign w:val="baseline"/>
+        <w14:shadow w14:blurRad="0" w14:dist="0" w14:dir="0" w14:sx="0" w14:sy="0" w14:kx="0" w14:ky="0" w14:algn="none">
+          <w14:srgbClr w14:val="000000"/>
+        </w14:shadow>
+        <w14:textOutline w14:w="0" w14:cap="rnd" w14:cmpd="sng" w14:algn="ctr">
+          <w14:noFill/>
+          <w14:prstDash w14:val="solid"/>
+          <w14:bevel/>
+        </w14:textOutline>
+        <w14:textFill>
+          <w14:solidFill>
+            <w14:srgbClr w14:val="000000"/>
+          </w14:solidFill>
+        </w14:textFill>
       </w:rPr>
     </w:lvl>
     <w:lvl w:ilvl="4" w:tplc="2138A61A">
@@ -1701,15 +1679,25 @@
         <w:smallCaps w:val="0"/>
         <w:strike w:val="0"/>
         <w:dstrike w:val="0"/>
-        <w:outline w:val="0"/>
-        <w:emboss w:val="0"/>
-        <w:imprint w:val="0"/>
         <w:spacing w:val="0"/>
         <w:w w:val="100"/>
         <w:kern w:val="0"/>
         <w:position w:val="0"/>
         <w:highlight w:val="none"/>
         <w:vertAlign w:val="baseline"/>
+        <w14:shadow w14:blurRad="0" w14:dist="0" w14:dir="0" w14:sx="0" w14:sy="0" w14:kx="0" w14:ky="0" w14:algn="none">
+          <w14:srgbClr w14:val="000000"/>
+        </w14:shadow>
+        <w14:textOutline w14:w="0" w14:cap="rnd" w14:cmpd="sng" w14:algn="ctr">
+          <w14:noFill/>
+          <w14:prstDash w14:val="solid"/>
+          <w14:bevel/>
+        </w14:textOutline>
+        <w14:textFill>
+          <w14:solidFill>
+            <w14:srgbClr w14:val="000000"/>
+          </w14:solidFill>
+        </w14:textFill>
       </w:rPr>
     </w:lvl>
     <w:lvl w:ilvl="5" w:tplc="B2B0A98A">
@@ -1730,15 +1718,25 @@
         <w:smallCaps w:val="0"/>
         <w:strike w:val="0"/>
         <w:dstrike w:val="0"/>
-        <w:outline w:val="0"/>
-        <w:emboss w:val="0"/>
-        <w:imprint w:val="0"/>
         <w:spacing w:val="0"/>
         <w:w w:val="100"/>
         <w:kern w:val="0"/>
         <w:position w:val="0"/>
         <w:highlight w:val="none"/>
         <w:vertAlign w:val="baseline"/>
+        <w14:shadow w14:blurRad="0" w14:dist="0" w14:dir="0" w14:sx="0" w14:sy="0" w14:kx="0" w14:ky="0" w14:algn="none">
+          <w14:srgbClr w14:val="000000"/>
+        </w14:shadow>
+        <w14:textOutline w14:w="0" w14:cap="rnd" w14:cmpd="sng" w14:algn="ctr">
+          <w14:noFill/>
+          <w14:prstDash w14:val="solid"/>
+          <w14:bevel/>
+        </w14:textOutline>
+        <w14:textFill>
+          <w14:solidFill>
+            <w14:srgbClr w14:val="000000"/>
+          </w14:solidFill>
+        </w14:textFill>
       </w:rPr>
     </w:lvl>
     <w:lvl w:ilvl="6" w:tplc="93C0C080">
@@ -1759,15 +1757,25 @@
         <w:smallCaps w:val="0"/>
         <w:strike w:val="0"/>
         <w:dstrike w:val="0"/>
-        <w:outline w:val="0"/>
-        <w:emboss w:val="0"/>
-        <w:imprint w:val="0"/>
         <w:spacing w:val="0"/>
         <w:w w:val="100"/>
         <w:kern w:val="0"/>
         <w:position w:val="0"/>
         <w:highlight w:val="none"/>
         <w:vertAlign w:val="baseline"/>
+        <w14:shadow w14:blurRad="0" w14:dist="0" w14:dir="0" w14:sx="0" w14:sy="0" w14:kx="0" w14:ky="0" w14:algn="none">
+          <w14:srgbClr w14:val="000000"/>
+        </w14:shadow>
+        <w14:textOutline w14:w="0" w14:cap="rnd" w14:cmpd="sng" w14:algn="ctr">
+          <w14:noFill/>
+          <w14:prstDash w14:val="solid"/>
+          <w14:bevel/>
+        </w14:textOutline>
+        <w14:textFill>
+          <w14:solidFill>
+            <w14:srgbClr w14:val="000000"/>
+          </w14:solidFill>
+        </w14:textFill>
       </w:rPr>
     </w:lvl>
     <w:lvl w:ilvl="7" w:tplc="81A4EAE0">
@@ -1788,15 +1796,25 @@
         <w:smallCaps w:val="0"/>
         <w:strike w:val="0"/>
         <w:dstrike w:val="0"/>
-        <w:outline w:val="0"/>
-        <w:emboss w:val="0"/>
-        <w:imprint w:val="0"/>
         <w:spacing w:val="0"/>
         <w:w w:val="100"/>
         <w:kern w:val="0"/>
         <w:position w:val="0"/>
         <w:highlight w:val="none"/>
         <w:vertAlign w:val="baseline"/>
+        <w14:shadow w14:blurRad="0" w14:dist="0" w14:dir="0" w14:sx="0" w14:sy="0" w14:kx="0" w14:ky="0" w14:algn="none">
+          <w14:srgbClr w14:val="000000"/>
+        </w14:shadow>
+        <w14:textOutline w14:w="0" w14:cap="rnd" w14:cmpd="sng" w14:algn="ctr">
+          <w14:noFill/>
+          <w14:prstDash w14:val="solid"/>
+          <w14:bevel/>
+        </w14:textOutline>
+        <w14:textFill>
+          <w14:solidFill>
+            <w14:srgbClr w14:val="000000"/>
+          </w14:solidFill>
+        </w14:textFill>
       </w:rPr>
     </w:lvl>
     <w:lvl w:ilvl="8" w:tplc="2592D13E">
@@ -1817,15 +1835,25 @@
         <w:smallCaps w:val="0"/>
         <w:strike w:val="0"/>
         <w:dstrike w:val="0"/>
-        <w:outline w:val="0"/>
-        <w:emboss w:val="0"/>
-        <w:imprint w:val="0"/>
         <w:spacing w:val="0"/>
         <w:w w:val="100"/>
         <w:kern w:val="0"/>
         <w:position w:val="0"/>
         <w:highlight w:val="none"/>
         <w:vertAlign w:val="baseline"/>
+        <w14:shadow w14:blurRad="0" w14:dist="0" w14:dir="0" w14:sx="0" w14:sy="0" w14:kx="0" w14:ky="0" w14:algn="none">
+          <w14:srgbClr w14:val="000000"/>
+        </w14:shadow>
+        <w14:textOutline w14:w="0" w14:cap="rnd" w14:cmpd="sng" w14:algn="ctr">
+          <w14:noFill/>
+          <w14:prstDash w14:val="solid"/>
+          <w14:bevel/>
+        </w14:textOutline>
+        <w14:textFill>
+          <w14:solidFill>
+            <w14:srgbClr w14:val="000000"/>
+          </w14:solidFill>
+        </w14:textFill>
       </w:rPr>
     </w:lvl>
   </w:abstractNum>
@@ -1957,7 +1985,7 @@
   <w:num w:numId="3">
     <w:abstractNumId w:val="3"/>
     <w:lvlOverride w:ilvl="0">
-      <w:lvl w:ilvl="0" w:tplc="BBF67216">
+      <w:lvl w:ilvl="0" w:tplc="795084DC">
         <w:start w:val="1"/>
         <w:numFmt w:val="bullet"/>
         <w:lvlText w:val="•"/>
@@ -1988,7 +2016,7 @@
       </w:lvl>
     </w:lvlOverride>
     <w:lvlOverride w:ilvl="1">
-      <w:lvl w:ilvl="1" w:tplc="247289B6" w:tentative="1">
+      <w:lvl w:ilvl="1" w:tplc="548E5B30" w:tentative="1">
         <w:start w:val="1"/>
         <w:numFmt w:val="bullet"/>
         <w:lvlText w:val="o"/>
@@ -2002,7 +2030,7 @@
       </w:lvl>
     </w:lvlOverride>
     <w:lvlOverride w:ilvl="2">
-      <w:lvl w:ilvl="2" w:tplc="9C141876" w:tentative="1">
+      <w:lvl w:ilvl="2" w:tplc="A5786A06" w:tentative="1">
         <w:start w:val="1"/>
         <w:numFmt w:val="bullet"/>
         <w:lvlText w:val=""/>
@@ -2016,7 +2044,7 @@
       </w:lvl>
     </w:lvlOverride>
     <w:lvlOverride w:ilvl="3">
-      <w:lvl w:ilvl="3" w:tplc="E3C47020" w:tentative="1">
+      <w:lvl w:ilvl="3" w:tplc="C122E776" w:tentative="1">
         <w:start w:val="1"/>
         <w:numFmt w:val="bullet"/>
         <w:lvlText w:val=""/>
@@ -2030,7 +2058,7 @@
       </w:lvl>
     </w:lvlOverride>
     <w:lvlOverride w:ilvl="4">
-      <w:lvl w:ilvl="4" w:tplc="00309230" w:tentative="1">
+      <w:lvl w:ilvl="4" w:tplc="3BFECF00" w:tentative="1">
         <w:start w:val="1"/>
         <w:numFmt w:val="bullet"/>
         <w:lvlText w:val="o"/>
@@ -2044,7 +2072,7 @@
       </w:lvl>
     </w:lvlOverride>
     <w:lvlOverride w:ilvl="5">
-      <w:lvl w:ilvl="5" w:tplc="A9BAC890" w:tentative="1">
+      <w:lvl w:ilvl="5" w:tplc="EB76D6EC" w:tentative="1">
         <w:start w:val="1"/>
         <w:numFmt w:val="bullet"/>
         <w:lvlText w:val=""/>
@@ -2058,7 +2086,7 @@
       </w:lvl>
     </w:lvlOverride>
     <w:lvlOverride w:ilvl="6">
-      <w:lvl w:ilvl="6" w:tplc="E9BED12E" w:tentative="1">
+      <w:lvl w:ilvl="6" w:tplc="C2EC7530" w:tentative="1">
         <w:start w:val="1"/>
         <w:numFmt w:val="bullet"/>
         <w:lvlText w:val=""/>
@@ -2072,7 +2100,7 @@
       </w:lvl>
     </w:lvlOverride>
     <w:lvlOverride w:ilvl="7">
-      <w:lvl w:ilvl="7" w:tplc="507ABC32" w:tentative="1">
+      <w:lvl w:ilvl="7" w:tplc="48E4AF8A" w:tentative="1">
         <w:start w:val="1"/>
         <w:numFmt w:val="bullet"/>
         <w:lvlText w:val="o"/>
@@ -2086,7 +2114,7 @@
       </w:lvl>
     </w:lvlOverride>
     <w:lvlOverride w:ilvl="8">
-      <w:lvl w:ilvl="8" w:tplc="7B0E6736" w:tentative="1">
+      <w:lvl w:ilvl="8" w:tplc="BDBC643C" w:tentative="1">
         <w:start w:val="1"/>
         <w:numFmt w:val="bullet"/>
         <w:lvlText w:val=""/>

</xml_diff>

<commit_message>
Simplified the lab assignment
</commit_message>
<xml_diff>
--- a/Labs/Lab04/Lab4A_Instructions_AdaptiveLayout_CS235IM.docx
+++ b/Labs/Lab04/Lab4A_Instructions_AdaptiveLayout_CS235IM.docx
@@ -12,6 +12,7 @@
           <w:bCs/>
           <w:sz w:val="28"/>
           <w:szCs w:val="28"/>
+          <w:vertAlign w:val="subscript"/>
         </w:rPr>
       </w:pPr>
       <w:r>
@@ -34,7 +35,19 @@
         <w:rPr>
           <w:lang w:val="en-US"/>
         </w:rPr>
-        <w:t>The purpose of this lab is to give you practice creating a universal app that uses size classes to adapt to multiple screen sizes and orientations. You create multiple layouts so that your UI will look good in each of the four possible size class combinations for iOS devices:</w:t>
+        <w:t xml:space="preserve">The purpose of this lab is to give you practice creating a universal app that uses size classes to adapt to multiple screen sizes and orientations. You create multiple layouts so that your UI will look good in </w:t>
+      </w:r>
+      <w:r>
+        <w:rPr>
+          <w:lang w:val="en-US"/>
+        </w:rPr>
+        <w:t>two</w:t>
+      </w:r>
+      <w:r>
+        <w:rPr>
+          <w:lang w:val="en-US"/>
+        </w:rPr>
+        <w:t xml:space="preserve"> of the four possible size class combinations for iOS devices:</w:t>
       </w:r>
     </w:p>
     <w:p>
@@ -66,17 +79,42 @@
         <w:shd w:val="clear" w:color="auto" w:fill="FFFFFF"/>
         <w:spacing w:after="120" w:line="240" w:lineRule="auto"/>
         <w:rPr>
-          <w:rFonts w:ascii="Arial" w:eastAsia="Arial" w:hAnsi="Arial" w:cs="Arial"/>
+          <w:rFonts w:eastAsia="Arial" w:cs="Arial"/>
           <w:sz w:val="19"/>
           <w:szCs w:val="19"/>
           <w:lang w:val="en-US"/>
         </w:rPr>
       </w:pPr>
+      <w:proofErr w:type="spellStart"/>
       <w:r>
         <w:rPr>
           <w:lang w:val="en-US"/>
         </w:rPr>
-        <w:t>wCompact, hCompact</w:t>
+        <w:t>wCompact</w:t>
+      </w:r>
+      <w:proofErr w:type="spellEnd"/>
+      <w:r>
+        <w:rPr>
+          <w:lang w:val="en-US"/>
+        </w:rPr>
+        <w:t xml:space="preserve">, </w:t>
+      </w:r>
+      <w:proofErr w:type="spellStart"/>
+      <w:r>
+        <w:rPr>
+          <w:lang w:val="en-US"/>
+        </w:rPr>
+        <w:t>hRegular</w:t>
+      </w:r>
+      <w:proofErr w:type="spellEnd"/>
+      <w:r>
+        <w:rPr>
+          <w:rFonts w:eastAsia="Arial" w:cs="Arial"/>
+          <w:sz w:val="19"/>
+          <w:szCs w:val="19"/>
+          <w:lang w:val="en-US"/>
+        </w:rPr>
+        <w:t>—portrait orientation on most iPhones</w:t>
       </w:r>
     </w:p>
     <w:p>
@@ -95,43 +133,38 @@
           <w:lang w:val="en-US"/>
         </w:rPr>
       </w:pPr>
+      <w:proofErr w:type="spellStart"/>
       <w:r>
         <w:rPr>
           <w:lang w:val="en-US"/>
         </w:rPr>
-        <w:t>wRegular, hCompact</w:t>
+        <w:t>wCompact</w:t>
+      </w:r>
+      <w:proofErr w:type="spellEnd"/>
+      <w:r>
+        <w:rPr>
+          <w:lang w:val="en-US"/>
+        </w:rPr>
+        <w:t xml:space="preserve">, </w:t>
+      </w:r>
+      <w:proofErr w:type="spellStart"/>
+      <w:r>
+        <w:rPr>
+          <w:lang w:val="en-US"/>
+        </w:rPr>
+        <w:t>hCompact</w:t>
+      </w:r>
+      <w:proofErr w:type="spellEnd"/>
+      <w:r>
+        <w:rPr>
+          <w:lang w:val="en-US"/>
+        </w:rPr>
+        <w:t>—landscape orientation on most iPhones</w:t>
       </w:r>
     </w:p>
     <w:p>
       <w:pPr>
         <w:pStyle w:val="Body"/>
-        <w:numPr>
-          <w:ilvl w:val="0"/>
-          <w:numId w:val="9"/>
-        </w:numPr>
-        <w:shd w:val="clear" w:color="auto" w:fill="FFFFFF"/>
-        <w:spacing w:after="120" w:line="240" w:lineRule="auto"/>
-        <w:rPr>
-          <w:rFonts w:eastAsia="Arial" w:cs="Arial"/>
-          <w:sz w:val="19"/>
-          <w:szCs w:val="19"/>
-          <w:lang w:val="en-US"/>
-        </w:rPr>
-      </w:pPr>
-      <w:r>
-        <w:rPr>
-          <w:lang w:val="en-US"/>
-        </w:rPr>
-        <w:t>wCompact, hRegular</w:t>
-      </w:r>
-    </w:p>
-    <w:p>
-      <w:pPr>
-        <w:pStyle w:val="Body"/>
-        <w:numPr>
-          <w:ilvl w:val="0"/>
-          <w:numId w:val="9"/>
-        </w:numPr>
         <w:shd w:val="clear" w:color="auto" w:fill="FFFFFF"/>
         <w:spacing w:after="120" w:line="240" w:lineRule="auto"/>
         <w:rPr>
@@ -139,50 +172,6 @@
           <w:sz w:val="19"/>
           <w:szCs w:val="19"/>
           <w:lang w:val="en-US"/>
-        </w:rPr>
-      </w:pPr>
-      <w:r>
-        <w:rPr>
-          <w:lang w:val="en-US"/>
-        </w:rPr>
-        <w:t>wRegular, hRegula</w:t>
-      </w:r>
-      <w:r>
-        <w:rPr>
-          <w:sz w:val="19"/>
-          <w:szCs w:val="19"/>
-          <w:lang w:val="en-US"/>
-        </w:rPr>
-        <w:t>r</w:t>
-      </w:r>
-    </w:p>
-    <w:p>
-      <w:pPr>
-        <w:pStyle w:val="Body"/>
-        <w:shd w:val="clear" w:color="auto" w:fill="FFFFFF"/>
-        <w:spacing w:after="240" w:line="240" w:lineRule="auto"/>
-        <w:sectPr>
-          <w:headerReference w:type="default" r:id="rId13"/>
-          <w:footerReference w:type="default" r:id="rId14"/>
-          <w:headerReference w:type="first" r:id="rId15"/>
-          <w:footerReference w:type="first" r:id="rId16"/>
-          <w:type w:val="continuous"/>
-          <w:pgSz w:w="12240" w:h="15840"/>
-          <w:pgMar w:top="1440" w:right="1440" w:bottom="1440" w:left="1440" w:header="720" w:footer="720" w:gutter="0"/>
-          <w:cols w:num="2" w:space="720"/>
-          <w:titlePg/>
-        </w:sectPr>
-      </w:pPr>
-    </w:p>
-    <w:p>
-      <w:pPr>
-        <w:pStyle w:val="Body"/>
-        <w:shd w:val="clear" w:color="auto" w:fill="FFFFFF"/>
-        <w:spacing w:after="240" w:line="240" w:lineRule="auto"/>
-        <w:rPr>
-          <w:rFonts w:ascii="Arial" w:eastAsia="Arial" w:hAnsi="Arial" w:cs="Arial"/>
-          <w:sz w:val="19"/>
-          <w:szCs w:val="19"/>
         </w:rPr>
       </w:pPr>
     </w:p>
@@ -219,16 +208,24 @@
       <w:r>
         <w:t>C</w:t>
       </w:r>
+      <w:proofErr w:type="spellStart"/>
       <w:r>
         <w:rPr>
           <w:lang w:val="en-US"/>
         </w:rPr>
-        <w:t>hoose one of the apps you made in the previous two labs (</w:t>
-      </w:r>
+        <w:t>hoose</w:t>
+      </w:r>
+      <w:proofErr w:type="spellEnd"/>
       <w:r>
         <w:rPr>
           <w:lang w:val="en-US"/>
         </w:rPr>
+        <w:t xml:space="preserve"> one of the apps you made in the previous two labs (</w:t>
+      </w:r>
+      <w:r>
+        <w:rPr>
+          <w:lang w:val="en-US"/>
+        </w:rPr>
         <w:t xml:space="preserve">Tip </w:t>
       </w:r>
       <w:r>
@@ -259,7 +256,75 @@
         <w:rPr>
           <w:lang w:val="en-US"/>
         </w:rPr>
-        <w:t>) and modify the layout of the UI so that it has a pleasing appearance on all device sizes in both portrait and landscape orientations. This means that it will adapt to all four size class combinations. You can do this without creating four different layouts by using wAny and/or hAny in appropriate places. Where you use wAny or hAny will depend on how you design your layouts. Here are the specific requirements for this lab assignment:</w:t>
+        <w:t xml:space="preserve">) and modify the layout of the UI so that it has a pleasing appearance in both portrait and landscape orientations. You can do this without creating </w:t>
+      </w:r>
+      <w:r>
+        <w:rPr>
+          <w:lang w:val="en-US"/>
+        </w:rPr>
+        <w:t>two completely</w:t>
+      </w:r>
+      <w:r>
+        <w:rPr>
+          <w:lang w:val="en-US"/>
+        </w:rPr>
+        <w:t xml:space="preserve"> different layouts by using </w:t>
+      </w:r>
+      <w:proofErr w:type="spellStart"/>
+      <w:r>
+        <w:rPr>
+          <w:lang w:val="en-US"/>
+        </w:rPr>
+        <w:t>wAny</w:t>
+      </w:r>
+      <w:proofErr w:type="spellEnd"/>
+      <w:r>
+        <w:rPr>
+          <w:lang w:val="en-US"/>
+        </w:rPr>
+        <w:t xml:space="preserve"> and/or </w:t>
+      </w:r>
+      <w:proofErr w:type="spellStart"/>
+      <w:r>
+        <w:rPr>
+          <w:lang w:val="en-US"/>
+        </w:rPr>
+        <w:t>hAny</w:t>
+      </w:r>
+      <w:proofErr w:type="spellEnd"/>
+      <w:r>
+        <w:rPr>
+          <w:lang w:val="en-US"/>
+        </w:rPr>
+        <w:t xml:space="preserve"> in appropriate places. Where you use </w:t>
+      </w:r>
+      <w:proofErr w:type="spellStart"/>
+      <w:r>
+        <w:rPr>
+          <w:lang w:val="en-US"/>
+        </w:rPr>
+        <w:t>wAny</w:t>
+      </w:r>
+      <w:proofErr w:type="spellEnd"/>
+      <w:r>
+        <w:rPr>
+          <w:lang w:val="en-US"/>
+        </w:rPr>
+        <w:t xml:space="preserve"> or </w:t>
+      </w:r>
+      <w:proofErr w:type="spellStart"/>
+      <w:r>
+        <w:rPr>
+          <w:lang w:val="en-US"/>
+        </w:rPr>
+        <w:t>hAny</w:t>
+      </w:r>
+      <w:proofErr w:type="spellEnd"/>
+      <w:r>
+        <w:rPr>
+          <w:lang w:val="en-US"/>
+        </w:rPr>
+        <w:t xml:space="preserve"> will depend on how you design your layouts. Here are the specific requirements for this lab assignment:</w:t>
       </w:r>
     </w:p>
     <w:p>
@@ -274,31 +339,25 @@
         <w:ind w:left="360"/>
       </w:pPr>
       <w:r>
-        <w:t>The UI should adapt to devices and orientations represented by all four class sizes.</w:t>
-      </w:r>
-    </w:p>
-    <w:p>
-      <w:pPr>
-        <w:pStyle w:val="ListParagraph"/>
-        <w:numPr>
-          <w:ilvl w:val="0"/>
-          <w:numId w:val="7"/>
-        </w:numPr>
-        <w:shd w:val="clear" w:color="auto" w:fill="FFFFFF"/>
-        <w:spacing w:after="120" w:line="218" w:lineRule="atLeast"/>
-        <w:ind w:left="360"/>
-      </w:pPr>
-      <w:r>
-        <w:t>You should use at</w:t>
-      </w:r>
-      <w:r>
-        <w:t xml:space="preserve"> least</w:t>
-      </w:r>
-      <w:r>
-        <w:t xml:space="preserve"> two layouts: a base layout for wAny, hAny, and at least one additional one.</w:t>
-      </w:r>
-      <w:r>
-        <w:t xml:space="preserve"> (It might be easier to use more than two sets of size classes)</w:t>
+        <w:t xml:space="preserve">The UI should adapt to devices and orientations represented by </w:t>
+      </w:r>
+      <w:r>
+        <w:t>both</w:t>
+      </w:r>
+      <w:r>
+        <w:t xml:space="preserve"> </w:t>
+      </w:r>
+      <w:r>
+        <w:t>size</w:t>
+      </w:r>
+      <w:r>
+        <w:t xml:space="preserve"> </w:t>
+      </w:r>
+      <w:r>
+        <w:t>classes</w:t>
+      </w:r>
+      <w:r>
+        <w:t>.</w:t>
       </w:r>
     </w:p>
     <w:p>
@@ -312,6 +371,8 @@
         <w:spacing w:after="240" w:line="218" w:lineRule="atLeast"/>
         <w:ind w:left="360"/>
       </w:pPr>
+      <w:bookmarkStart w:id="0" w:name="_GoBack"/>
+      <w:bookmarkEnd w:id="0"/>
       <w:r>
         <w:t xml:space="preserve">When changing class </w:t>
       </w:r>
@@ -462,6 +523,7 @@
         </w:rPr>
         <w:t xml:space="preserve"> and </w:t>
       </w:r>
+      <w:proofErr w:type="spellStart"/>
       <w:r>
         <w:rPr>
           <w:rFonts w:eastAsia="Times New Roman" w:cs="Arial"/>
@@ -469,6 +531,7 @@
         </w:rPr>
         <w:t>obj</w:t>
       </w:r>
+      <w:proofErr w:type="spellEnd"/>
       <w:r>
         <w:rPr>
           <w:rFonts w:eastAsia="Times New Roman" w:cs="Arial"/>
@@ -571,10 +634,10 @@
       </w:r>
     </w:p>
     <w:sectPr>
-      <w:headerReference w:type="default" r:id="rId17"/>
-      <w:footerReference w:type="default" r:id="rId18"/>
-      <w:headerReference w:type="first" r:id="rId19"/>
-      <w:footerReference w:type="first" r:id="rId20"/>
+      <w:headerReference w:type="default" r:id="rId13"/>
+      <w:footerReference w:type="default" r:id="rId14"/>
+      <w:headerReference w:type="first" r:id="rId15"/>
+      <w:footerReference w:type="first" r:id="rId16"/>
       <w:type w:val="continuous"/>
       <w:pgSz w:w="12240" w:h="15840"/>
       <w:pgMar w:top="1440" w:right="1440" w:bottom="1440" w:left="1440" w:header="720" w:footer="720" w:gutter="0"/>
@@ -643,8 +706,6 @@
     <w:r>
       <w:t>spring 2018</w:t>
     </w:r>
-    <w:bookmarkStart w:id="0" w:name="_GoBack"/>
-    <w:bookmarkEnd w:id="0"/>
   </w:p>
 </w:ftr>
 </file>
@@ -660,33 +721,6 @@
 </file>
 
 <file path=word/footer5.xml><?xml version="1.0" encoding="utf-8"?>
-<w:ftr xmlns:wpc="http://schemas.microsoft.com/office/word/2010/wordprocessingCanvas" xmlns:cx="http://schemas.microsoft.com/office/drawing/2014/chartex" xmlns:cx1="http://schemas.microsoft.com/office/drawing/2015/9/8/chartex" xmlns:cx2="http://schemas.microsoft.com/office/drawing/2015/10/21/chartex" xmlns:cx3="http://schemas.microsoft.com/office/drawing/2016/5/9/chartex" xmlns:cx4="http://schemas.microsoft.com/office/drawing/2016/5/10/chartex" xmlns:cx5="http://schemas.microsoft.com/office/drawing/2016/5/11/chartex" xmlns:cx6="http://schemas.microsoft.com/office/drawing/2016/5/12/chartex" xmlns:cx7="http://schemas.microsoft.com/office/drawing/2016/5/13/chartex" xmlns:cx8="http://schemas.microsoft.com/office/drawing/2016/5/14/chartex" xmlns:mc="http://schemas.openxmlformats.org/markup-compatibility/2006" xmlns:aink="http://schemas.microsoft.com/office/drawing/2016/ink" xmlns:am3d="http://schemas.microsoft.com/office/drawing/2017/model3d" xmlns:o="urn:schemas-microsoft-com:office:office" xmlns:r="http://schemas.openxmlformats.org/officeDocument/2006/relationships" xmlns:m="http://schemas.openxmlformats.org/officeDocument/2006/math" xmlns:v="urn:schemas-microsoft-com:vml" xmlns:wp14="http://schemas.microsoft.com/office/word/2010/wordprocessingDrawing" xmlns:wp="http://schemas.openxmlformats.org/drawingml/2006/wordprocessingDrawing" xmlns:w10="urn:schemas-microsoft-com:office:word" xmlns:w="http://schemas.openxmlformats.org/wordprocessingml/2006/main" xmlns:w14="http://schemas.microsoft.com/office/word/2010/wordml" xmlns:w15="http://schemas.microsoft.com/office/word/2012/wordml" xmlns:w16cid="http://schemas.microsoft.com/office/word/2016/wordml/cid" xmlns:w16se="http://schemas.microsoft.com/office/word/2015/wordml/symex" xmlns:wpg="http://schemas.microsoft.com/office/word/2010/wordprocessingGroup" xmlns:wpi="http://schemas.microsoft.com/office/word/2010/wordprocessingInk" xmlns:wne="http://schemas.microsoft.com/office/word/2006/wordml" xmlns:wps="http://schemas.microsoft.com/office/word/2010/wordprocessingShape" mc:Ignorable="w14 w15 w16se w16cid wp14">
-  <w:p>
-    <w:pPr>
-      <w:pStyle w:val="Footer"/>
-      <w:tabs>
-        <w:tab w:val="clear" w:pos="9360"/>
-        <w:tab w:val="right" w:pos="9340"/>
-      </w:tabs>
-    </w:pPr>
-    <w:r>
-      <w:t>Written by Brian Bird, Lane Community College, Spring 2015</w:t>
-    </w:r>
-  </w:p>
-</w:ftr>
-</file>
-
-<file path=word/footer6.xml><?xml version="1.0" encoding="utf-8"?>
-<w:ftr xmlns:wpc="http://schemas.microsoft.com/office/word/2010/wordprocessingCanvas" xmlns:cx="http://schemas.microsoft.com/office/drawing/2014/chartex" xmlns:cx1="http://schemas.microsoft.com/office/drawing/2015/9/8/chartex" xmlns:cx2="http://schemas.microsoft.com/office/drawing/2015/10/21/chartex" xmlns:cx3="http://schemas.microsoft.com/office/drawing/2016/5/9/chartex" xmlns:cx4="http://schemas.microsoft.com/office/drawing/2016/5/10/chartex" xmlns:cx5="http://schemas.microsoft.com/office/drawing/2016/5/11/chartex" xmlns:cx6="http://schemas.microsoft.com/office/drawing/2016/5/12/chartex" xmlns:cx7="http://schemas.microsoft.com/office/drawing/2016/5/13/chartex" xmlns:cx8="http://schemas.microsoft.com/office/drawing/2016/5/14/chartex" xmlns:mc="http://schemas.openxmlformats.org/markup-compatibility/2006" xmlns:aink="http://schemas.microsoft.com/office/drawing/2016/ink" xmlns:am3d="http://schemas.microsoft.com/office/drawing/2017/model3d" xmlns:o="urn:schemas-microsoft-com:office:office" xmlns:r="http://schemas.openxmlformats.org/officeDocument/2006/relationships" xmlns:m="http://schemas.openxmlformats.org/officeDocument/2006/math" xmlns:v="urn:schemas-microsoft-com:vml" xmlns:wp14="http://schemas.microsoft.com/office/word/2010/wordprocessingDrawing" xmlns:wp="http://schemas.openxmlformats.org/drawingml/2006/wordprocessingDrawing" xmlns:w10="urn:schemas-microsoft-com:office:word" xmlns:w="http://schemas.openxmlformats.org/wordprocessingml/2006/main" xmlns:w14="http://schemas.microsoft.com/office/word/2010/wordml" xmlns:w15="http://schemas.microsoft.com/office/word/2012/wordml" xmlns:w16cid="http://schemas.microsoft.com/office/word/2016/wordml/cid" xmlns:w16se="http://schemas.microsoft.com/office/word/2015/wordml/symex" xmlns:wpg="http://schemas.microsoft.com/office/word/2010/wordprocessingGroup" xmlns:wpi="http://schemas.microsoft.com/office/word/2010/wordprocessingInk" xmlns:wne="http://schemas.microsoft.com/office/word/2006/wordml" xmlns:wps="http://schemas.microsoft.com/office/word/2010/wordprocessingShape" mc:Ignorable="w14 w15 w16se w16cid wp14">
-  <w:p>
-    <w:pPr>
-      <w:pStyle w:val="HeaderFooter"/>
-    </w:pPr>
-  </w:p>
-</w:ftr>
-</file>
-
-<file path=word/footer7.xml><?xml version="1.0" encoding="utf-8"?>
 <w:ftr xmlns:wpc="http://schemas.microsoft.com/office/word/2010/wordprocessingCanvas" xmlns:cx="http://schemas.microsoft.com/office/drawing/2014/chartex" xmlns:cx1="http://schemas.microsoft.com/office/drawing/2015/9/8/chartex" xmlns:cx2="http://schemas.microsoft.com/office/drawing/2015/10/21/chartex" xmlns:cx3="http://schemas.microsoft.com/office/drawing/2016/5/9/chartex" xmlns:cx4="http://schemas.microsoft.com/office/drawing/2016/5/10/chartex" xmlns:cx5="http://schemas.microsoft.com/office/drawing/2016/5/11/chartex" xmlns:cx6="http://schemas.microsoft.com/office/drawing/2016/5/12/chartex" xmlns:cx7="http://schemas.microsoft.com/office/drawing/2016/5/13/chartex" xmlns:cx8="http://schemas.microsoft.com/office/drawing/2016/5/14/chartex" xmlns:mc="http://schemas.openxmlformats.org/markup-compatibility/2006" xmlns:aink="http://schemas.microsoft.com/office/drawing/2016/ink" xmlns:am3d="http://schemas.microsoft.com/office/drawing/2017/model3d" xmlns:o="urn:schemas-microsoft-com:office:office" xmlns:r="http://schemas.openxmlformats.org/officeDocument/2006/relationships" xmlns:m="http://schemas.openxmlformats.org/officeDocument/2006/math" xmlns:v="urn:schemas-microsoft-com:vml" xmlns:wp14="http://schemas.microsoft.com/office/word/2010/wordprocessingDrawing" xmlns:wp="http://schemas.openxmlformats.org/drawingml/2006/wordprocessingDrawing" xmlns:w10="urn:schemas-microsoft-com:office:word" xmlns:w="http://schemas.openxmlformats.org/wordprocessingml/2006/main" xmlns:w14="http://schemas.microsoft.com/office/word/2010/wordml" xmlns:w15="http://schemas.microsoft.com/office/word/2012/wordml" xmlns:w16cid="http://schemas.microsoft.com/office/word/2016/wordml/cid" xmlns:w16se="http://schemas.microsoft.com/office/word/2015/wordml/symex" xmlns:wpg="http://schemas.microsoft.com/office/word/2010/wordprocessingGroup" xmlns:wpi="http://schemas.microsoft.com/office/word/2010/wordprocessingInk" xmlns:wne="http://schemas.microsoft.com/office/word/2006/wordml" xmlns:wps="http://schemas.microsoft.com/office/word/2010/wordprocessingShape" mc:Ignorable="w14 w15 w16se w16cid wp14">
   <w:p>
     <w:pPr>
@@ -806,43 +840,6 @@
 </w:hdr>
 </file>
 
-<file path=word/header6.xml><?xml version="1.0" encoding="utf-8"?>
-<w:hdr xmlns:wpc="http://schemas.microsoft.com/office/word/2010/wordprocessingCanvas" xmlns:cx="http://schemas.microsoft.com/office/drawing/2014/chartex" xmlns:cx1="http://schemas.microsoft.com/office/drawing/2015/9/8/chartex" xmlns:cx2="http://schemas.microsoft.com/office/drawing/2015/10/21/chartex" xmlns:cx3="http://schemas.microsoft.com/office/drawing/2016/5/9/chartex" xmlns:cx4="http://schemas.microsoft.com/office/drawing/2016/5/10/chartex" xmlns:cx5="http://schemas.microsoft.com/office/drawing/2016/5/11/chartex" xmlns:cx6="http://schemas.microsoft.com/office/drawing/2016/5/12/chartex" xmlns:cx7="http://schemas.microsoft.com/office/drawing/2016/5/13/chartex" xmlns:cx8="http://schemas.microsoft.com/office/drawing/2016/5/14/chartex" xmlns:mc="http://schemas.openxmlformats.org/markup-compatibility/2006" xmlns:aink="http://schemas.microsoft.com/office/drawing/2016/ink" xmlns:am3d="http://schemas.microsoft.com/office/drawing/2017/model3d" xmlns:o="urn:schemas-microsoft-com:office:office" xmlns:r="http://schemas.openxmlformats.org/officeDocument/2006/relationships" xmlns:m="http://schemas.openxmlformats.org/officeDocument/2006/math" xmlns:v="urn:schemas-microsoft-com:vml" xmlns:wp14="http://schemas.microsoft.com/office/word/2010/wordprocessingDrawing" xmlns:wp="http://schemas.openxmlformats.org/drawingml/2006/wordprocessingDrawing" xmlns:w10="urn:schemas-microsoft-com:office:word" xmlns:w="http://schemas.openxmlformats.org/wordprocessingml/2006/main" xmlns:w14="http://schemas.microsoft.com/office/word/2010/wordml" xmlns:w15="http://schemas.microsoft.com/office/word/2012/wordml" xmlns:w16cid="http://schemas.microsoft.com/office/word/2016/wordml/cid" xmlns:w16se="http://schemas.microsoft.com/office/word/2015/wordml/symex" xmlns:wpg="http://schemas.microsoft.com/office/word/2010/wordprocessingGroup" xmlns:wpi="http://schemas.microsoft.com/office/word/2010/wordprocessingInk" xmlns:wne="http://schemas.microsoft.com/office/word/2006/wordml" xmlns:wps="http://schemas.microsoft.com/office/word/2010/wordprocessingShape" mc:Ignorable="w14 w15 w16se w16cid wp14">
-  <w:p>
-    <w:pPr>
-      <w:pStyle w:val="HeaderFooter"/>
-    </w:pPr>
-  </w:p>
-</w:hdr>
-</file>
-
-<file path=word/header7.xml><?xml version="1.0" encoding="utf-8"?>
-<w:hdr xmlns:wpc="http://schemas.microsoft.com/office/word/2010/wordprocessingCanvas" xmlns:cx="http://schemas.microsoft.com/office/drawing/2014/chartex" xmlns:cx1="http://schemas.microsoft.com/office/drawing/2015/9/8/chartex" xmlns:cx2="http://schemas.microsoft.com/office/drawing/2015/10/21/chartex" xmlns:cx3="http://schemas.microsoft.com/office/drawing/2016/5/9/chartex" xmlns:cx4="http://schemas.microsoft.com/office/drawing/2016/5/10/chartex" xmlns:cx5="http://schemas.microsoft.com/office/drawing/2016/5/11/chartex" xmlns:cx6="http://schemas.microsoft.com/office/drawing/2016/5/12/chartex" xmlns:cx7="http://schemas.microsoft.com/office/drawing/2016/5/13/chartex" xmlns:cx8="http://schemas.microsoft.com/office/drawing/2016/5/14/chartex" xmlns:mc="http://schemas.openxmlformats.org/markup-compatibility/2006" xmlns:aink="http://schemas.microsoft.com/office/drawing/2016/ink" xmlns:am3d="http://schemas.microsoft.com/office/drawing/2017/model3d" xmlns:o="urn:schemas-microsoft-com:office:office" xmlns:r="http://schemas.openxmlformats.org/officeDocument/2006/relationships" xmlns:m="http://schemas.openxmlformats.org/officeDocument/2006/math" xmlns:v="urn:schemas-microsoft-com:vml" xmlns:wp14="http://schemas.microsoft.com/office/word/2010/wordprocessingDrawing" xmlns:wp="http://schemas.openxmlformats.org/drawingml/2006/wordprocessingDrawing" xmlns:w10="urn:schemas-microsoft-com:office:word" xmlns:w="http://schemas.openxmlformats.org/wordprocessingml/2006/main" xmlns:w14="http://schemas.microsoft.com/office/word/2010/wordml" xmlns:w15="http://schemas.microsoft.com/office/word/2012/wordml" xmlns:w16cid="http://schemas.microsoft.com/office/word/2016/wordml/cid" xmlns:w16se="http://schemas.microsoft.com/office/word/2015/wordml/symex" xmlns:wpg="http://schemas.microsoft.com/office/word/2010/wordprocessingGroup" xmlns:wpi="http://schemas.microsoft.com/office/word/2010/wordprocessingInk" xmlns:wne="http://schemas.microsoft.com/office/word/2006/wordml" xmlns:wps="http://schemas.microsoft.com/office/word/2010/wordprocessingShape" mc:Ignorable="w14 w15 w16se w16cid wp14">
-  <w:p>
-    <w:pPr>
-      <w:pStyle w:val="Header"/>
-      <w:tabs>
-        <w:tab w:val="clear" w:pos="9360"/>
-        <w:tab w:val="right" w:pos="9340"/>
-      </w:tabs>
-    </w:pPr>
-    <w:r>
-      <w:rPr>
-        <w:b/>
-        <w:bCs/>
-        <w:sz w:val="32"/>
-        <w:szCs w:val="32"/>
-      </w:rPr>
-      <w:t>Lab 4 – Adaptive Layout Using Size Classes</w:t>
-    </w:r>
-    <w:r>
-      <w:br/>
-      <w:t>CS235IM, Intermediate Mobile Application Development: iOS</w:t>
-    </w:r>
-  </w:p>
-</w:hdr>
-</file>
-
 <file path=word/numbering.xml><?xml version="1.0" encoding="utf-8"?>
 <w:numbering xmlns:wpc="http://schemas.microsoft.com/office/word/2010/wordprocessingCanvas" xmlns:cx="http://schemas.microsoft.com/office/drawing/2014/chartex" xmlns:cx1="http://schemas.microsoft.com/office/drawing/2015/9/8/chartex" xmlns:cx2="http://schemas.microsoft.com/office/drawing/2015/10/21/chartex" xmlns:cx3="http://schemas.microsoft.com/office/drawing/2016/5/9/chartex" xmlns:cx4="http://schemas.microsoft.com/office/drawing/2016/5/10/chartex" xmlns:cx5="http://schemas.microsoft.com/office/drawing/2016/5/11/chartex" xmlns:cx6="http://schemas.microsoft.com/office/drawing/2016/5/12/chartex" xmlns:cx7="http://schemas.microsoft.com/office/drawing/2016/5/13/chartex" xmlns:cx8="http://schemas.microsoft.com/office/drawing/2016/5/14/chartex" xmlns:mc="http://schemas.openxmlformats.org/markup-compatibility/2006" xmlns:aink="http://schemas.microsoft.com/office/drawing/2016/ink" xmlns:am3d="http://schemas.microsoft.com/office/drawing/2017/model3d" xmlns:o="urn:schemas-microsoft-com:office:office" xmlns:r="http://schemas.openxmlformats.org/officeDocument/2006/relationships" xmlns:m="http://schemas.openxmlformats.org/officeDocument/2006/math" xmlns:v="urn:schemas-microsoft-com:vml" xmlns:wp14="http://schemas.microsoft.com/office/word/2010/wordprocessingDrawing" xmlns:wp="http://schemas.openxmlformats.org/drawingml/2006/wordprocessingDrawing" xmlns:w10="urn:schemas-microsoft-com:office:word" xmlns:w="http://schemas.openxmlformats.org/wordprocessingml/2006/main" xmlns:w14="http://schemas.microsoft.com/office/word/2010/wordml" xmlns:w15="http://schemas.microsoft.com/office/word/2012/wordml" xmlns:w16cid="http://schemas.microsoft.com/office/word/2016/wordml/cid" xmlns:w16se="http://schemas.microsoft.com/office/word/2015/wordml/symex" xmlns:wpg="http://schemas.microsoft.com/office/word/2010/wordprocessingGroup" xmlns:wpi="http://schemas.microsoft.com/office/word/2010/wordprocessingInk" xmlns:wne="http://schemas.microsoft.com/office/word/2006/wordml" xmlns:wps="http://schemas.microsoft.com/office/word/2010/wordprocessingShape" mc:Ignorable="w14 w15 w16se w16cid wp14">
   <w:abstractNum w:abstractNumId="0" w15:restartNumberingAfterBreak="0">
@@ -1960,7 +1957,7 @@
   <w:num w:numId="3">
     <w:abstractNumId w:val="3"/>
     <w:lvlOverride w:ilvl="0">
-      <w:lvl w:ilvl="0" w:tplc="78E44144">
+      <w:lvl w:ilvl="0" w:tplc="8E8C119A">
         <w:start w:val="1"/>
         <w:numFmt w:val="bullet"/>
         <w:lvlText w:val="•"/>
@@ -1991,7 +1988,7 @@
       </w:lvl>
     </w:lvlOverride>
     <w:lvlOverride w:ilvl="1">
-      <w:lvl w:ilvl="1" w:tplc="5E3C9096" w:tentative="1">
+      <w:lvl w:ilvl="1" w:tplc="93664B18" w:tentative="1">
         <w:start w:val="1"/>
         <w:numFmt w:val="bullet"/>
         <w:lvlText w:val="o"/>
@@ -2005,7 +2002,7 @@
       </w:lvl>
     </w:lvlOverride>
     <w:lvlOverride w:ilvl="2">
-      <w:lvl w:ilvl="2" w:tplc="5F7A1F0C" w:tentative="1">
+      <w:lvl w:ilvl="2" w:tplc="4D82D61A" w:tentative="1">
         <w:start w:val="1"/>
         <w:numFmt w:val="bullet"/>
         <w:lvlText w:val=""/>
@@ -2019,7 +2016,7 @@
       </w:lvl>
     </w:lvlOverride>
     <w:lvlOverride w:ilvl="3">
-      <w:lvl w:ilvl="3" w:tplc="7DB631CC" w:tentative="1">
+      <w:lvl w:ilvl="3" w:tplc="34C850CC" w:tentative="1">
         <w:start w:val="1"/>
         <w:numFmt w:val="bullet"/>
         <w:lvlText w:val=""/>
@@ -2033,7 +2030,7 @@
       </w:lvl>
     </w:lvlOverride>
     <w:lvlOverride w:ilvl="4">
-      <w:lvl w:ilvl="4" w:tplc="B990495E" w:tentative="1">
+      <w:lvl w:ilvl="4" w:tplc="0B9255B6" w:tentative="1">
         <w:start w:val="1"/>
         <w:numFmt w:val="bullet"/>
         <w:lvlText w:val="o"/>
@@ -2047,7 +2044,7 @@
       </w:lvl>
     </w:lvlOverride>
     <w:lvlOverride w:ilvl="5">
-      <w:lvl w:ilvl="5" w:tplc="EF648E9A" w:tentative="1">
+      <w:lvl w:ilvl="5" w:tplc="8C5C4546" w:tentative="1">
         <w:start w:val="1"/>
         <w:numFmt w:val="bullet"/>
         <w:lvlText w:val=""/>
@@ -2061,7 +2058,7 @@
       </w:lvl>
     </w:lvlOverride>
     <w:lvlOverride w:ilvl="6">
-      <w:lvl w:ilvl="6" w:tplc="241A76FA" w:tentative="1">
+      <w:lvl w:ilvl="6" w:tplc="E74ABEDE" w:tentative="1">
         <w:start w:val="1"/>
         <w:numFmt w:val="bullet"/>
         <w:lvlText w:val=""/>
@@ -2075,7 +2072,7 @@
       </w:lvl>
     </w:lvlOverride>
     <w:lvlOverride w:ilvl="7">
-      <w:lvl w:ilvl="7" w:tplc="CCF42DB6" w:tentative="1">
+      <w:lvl w:ilvl="7" w:tplc="E0ACA154" w:tentative="1">
         <w:start w:val="1"/>
         <w:numFmt w:val="bullet"/>
         <w:lvlText w:val="o"/>
@@ -2089,7 +2086,7 @@
       </w:lvl>
     </w:lvlOverride>
     <w:lvlOverride w:ilvl="8">
-      <w:lvl w:ilvl="8" w:tplc="007CE708" w:tentative="1">
+      <w:lvl w:ilvl="8" w:tplc="C0364A1C" w:tentative="1">
         <w:start w:val="1"/>
         <w:numFmt w:val="bullet"/>
         <w:lvlText w:val=""/>

</xml_diff>